<commit_message>
Updated user stories for Chantal and Jeff
- Added last name
</commit_message>
<xml_diff>
--- a/Docs/UserStories/UserStory_Chantal.docx
+++ b/Docs/UserStories/UserStory_Chantal.docx
@@ -609,6 +609,14 @@
                               </w:rPr>
                               <w:t>Chantal</w:t>
                             </w:r>
+                            <w:r>
+                              <w:rPr>
+                                <w:color w:val="FFFFFF" w:themeColor="background1"/>
+                                <w:sz w:val="72"/>
+                                <w:szCs w:val="72"/>
+                              </w:rPr>
+                              <w:t xml:space="preserve"> Berger</w:t>
+                            </w:r>
                           </w:p>
                         </w:txbxContent>
                       </wps:txbx>
@@ -654,6 +662,14 @@
                           <w:szCs w:val="72"/>
                         </w:rPr>
                         <w:t>Chantal</w:t>
+                      </w:r>
+                      <w:r>
+                        <w:rPr>
+                          <w:color w:val="FFFFFF" w:themeColor="background1"/>
+                          <w:sz w:val="72"/>
+                          <w:szCs w:val="72"/>
+                        </w:rPr>
+                        <w:t xml:space="preserve"> Berger</w:t>
                       </w:r>
                     </w:p>
                   </w:txbxContent>

</xml_diff>